<commit_message>
name added in test1 file
</commit_message>
<xml_diff>
--- a/test1.docx
+++ b/test1.docx
@@ -123,6 +123,43 @@
             <w:tcW w:w="2338" w:type="dxa"/>
           </w:tcPr>
           <w:p/>
+        </w:tc>
+      </w:tr>
+      <w:tr>
+        <w:tc>
+          <w:tcPr>
+            <w:tcW w:w="2337" w:type="dxa"/>
+          </w:tcPr>
+          <w:p/>
+        </w:tc>
+        <w:tc>
+          <w:tcPr>
+            <w:tcW w:w="2337" w:type="dxa"/>
+          </w:tcPr>
+          <w:p/>
+        </w:tc>
+        <w:tc>
+          <w:tcPr>
+            <w:tcW w:w="2338" w:type="dxa"/>
+          </w:tcPr>
+          <w:p>
+            <w:pPr>
+              <w:rPr>
+                <w:color w:val="FF33CC"/>
+                <w:highlight w:val="yellow"/>
+              </w:rPr>
+            </w:pPr>
+          </w:p>
+        </w:tc>
+        <w:tc>
+          <w:tcPr>
+            <w:tcW w:w="2338" w:type="dxa"/>
+          </w:tcPr>
+          <w:p>
+            <w:r>
+              <w:t>Keramat Ali</w:t>
+            </w:r>
+          </w:p>
         </w:tc>
       </w:tr>
     </w:tbl>

</xml_diff>